<commit_message>
menu toggle and responsive working
</commit_message>
<xml_diff>
--- a/Homework/Final Project/Creative Brief/Backup of Creative Brief.docx
+++ b/Homework/Final Project/Creative Brief/Backup of Creative Brief.docx
@@ -1348,55 +1348,93 @@
           <w:t>https://sb.digital/</w:t>
         </w:r>
       </w:hyperlink>
+    </w:p>
+    <w:p>
+      <w:pPr>
+        <w:rPr>
+          <w:rFonts w:ascii="Garamond" w:hAnsi="Garamond"/>
+        </w:rPr>
+      </w:pPr>
+    </w:p>
+    <w:p>
+      <w:pPr>
+        <w:rPr>
+          <w:rFonts w:ascii="Garamond" w:hAnsi="Garamond"/>
+        </w:rPr>
+      </w:pPr>
+    </w:p>
+    <w:p>
+      <w:pPr>
+        <w:jc w:val="center"/>
+        <w:rPr>
+          <w:rFonts w:ascii="Garamond" w:hAnsi="Garamond"/>
+          <w:b/>
+          <w:u w:val="single"/>
+        </w:rPr>
+      </w:pPr>
+      <w:r>
+        <w:rPr>
+          <w:rFonts w:ascii="Garamond" w:hAnsi="Garamond"/>
+          <w:b/>
+          <w:u w:val="single"/>
+        </w:rPr>
+        <w:t>Online Marketing and SEO Plan</w:t>
+      </w:r>
+    </w:p>
+    <w:p>
+      <w:pPr>
+        <w:rPr>
+          <w:rFonts w:ascii="Garamond" w:hAnsi="Garamond"/>
+        </w:rPr>
+      </w:pPr>
+    </w:p>
+    <w:p>
+      <w:pPr>
+        <w:rPr>
+          <w:rFonts w:ascii="Garamond" w:hAnsi="Garamond"/>
+        </w:rPr>
+      </w:pPr>
+    </w:p>
+    <w:p>
+      <w:pPr>
+        <w:rPr>
+          <w:rFonts w:ascii="Garamond" w:hAnsi="Garamond"/>
+        </w:rPr>
+      </w:pPr>
+    </w:p>
+    <w:p>
+      <w:pPr>
+        <w:rPr>
+          <w:rFonts w:ascii="Garamond" w:hAnsi="Garamond"/>
+        </w:rPr>
+      </w:pPr>
+    </w:p>
+    <w:p>
+      <w:pPr>
+        <w:jc w:val="center"/>
+        <w:rPr>
+          <w:rFonts w:ascii="Garamond" w:hAnsi="Garamond"/>
+          <w:b/>
+          <w:u w:val="single"/>
+        </w:rPr>
+      </w:pPr>
+      <w:r>
+        <w:rPr>
+          <w:rFonts w:ascii="Garamond" w:hAnsi="Garamond"/>
+          <w:b/>
+          <w:u w:val="single"/>
+        </w:rPr>
+        <w:t>Google Analytics</w:t>
+      </w:r>
+    </w:p>
+    <w:p>
+      <w:pPr>
+        <w:rPr>
+          <w:rFonts w:ascii="Garamond" w:hAnsi="Garamond"/>
+        </w:rPr>
+      </w:pPr>
       <w:bookmarkStart w:id="1" w:name="_GoBack"/>
       <w:bookmarkEnd w:id="1"/>
-    </w:p>
-    <w:p>
-      <w:pPr>
-        <w:rPr>
-          <w:rFonts w:ascii="Garamond" w:hAnsi="Garamond"/>
-        </w:rPr>
-      </w:pPr>
-    </w:p>
-    <w:p>
-      <w:pPr>
-        <w:rPr>
-          <w:rFonts w:ascii="Garamond" w:hAnsi="Garamond"/>
-        </w:rPr>
-      </w:pPr>
-    </w:p>
-    <w:p>
-      <w:pPr>
-        <w:rPr>
-          <w:rFonts w:ascii="Garamond" w:hAnsi="Garamond"/>
-        </w:rPr>
-      </w:pPr>
-      <w:r>
-        <w:rPr>
-          <w:rFonts w:ascii="Garamond" w:hAnsi="Garamond"/>
-        </w:rPr>
-        <w:t>Online Marketing and SEO Plan</w:t>
-      </w:r>
-    </w:p>
-    <w:p>
-      <w:pPr>
-        <w:rPr>
-          <w:rFonts w:ascii="Garamond" w:hAnsi="Garamond"/>
-        </w:rPr>
-      </w:pPr>
-      <w:r>
-        <w:rPr>
-          <w:rFonts w:ascii="Garamond" w:hAnsi="Garamond"/>
-        </w:rPr>
-        <w:t>Google Analytics</w:t>
-      </w:r>
-    </w:p>
-    <w:p>
-      <w:pPr>
-        <w:rPr>
-          <w:rFonts w:ascii="Garamond" w:hAnsi="Garamond"/>
-        </w:rPr>
-      </w:pPr>
     </w:p>
     <w:sectPr>
       <w:pgSz w:w="12240" w:h="15840"/>

</xml_diff>